<commit_message>
Change the strucure and add conventions
</commit_message>
<xml_diff>
--- a/Documentation/Technical&FunctionalDoc_forRCD.docx
+++ b/Documentation/Technical&FunctionalDoc_forRCD.docx
@@ -762,6 +762,9 @@
         <w:pStyle w:val="ListParagraph"/>
         <w:ind w:left="1080"/>
         <w:jc w:val="both"/>
+        <w:rPr>
+          <w:b/>
+        </w:rPr>
       </w:pPr>
       <w:r>
         <w:rPr>
@@ -769,15 +772,13 @@
         </w:rPr>
         <w:t>2.4 Database model:</w:t>
       </w:r>
-      <w:r>
-        <w:rPr>
-          <w:b/>
-        </w:rPr>
-        <w:t xml:space="preserve"> </w:t>
-      </w:r>
-      <w:r>
-        <w:t xml:space="preserve"> </w:t>
-      </w:r>
+    </w:p>
+    <w:p>
+      <w:pPr>
+        <w:pStyle w:val="ListParagraph"/>
+        <w:ind w:left="1080"/>
+        <w:jc w:val="both"/>
+      </w:pPr>
     </w:p>
     <w:p>
       <w:pPr>
@@ -791,9 +792,9 @@
         </w:rPr>
         <w:drawing>
           <wp:inline distT="0" distB="0" distL="0" distR="0">
-            <wp:extent cx="5943600" cy="3718560"/>
-            <wp:effectExtent l="0" t="0" r="0" b="0"/>
-            <wp:docPr id="1" name="Picture 1"/>
+            <wp:extent cx="4396435" cy="3770118"/>
+            <wp:effectExtent l="0" t="0" r="4445" b="1905"/>
+            <wp:docPr id="2" name="Picture 2"/>
             <wp:cNvGraphicFramePr>
               <a:graphicFrameLocks xmlns:a="http://schemas.openxmlformats.org/drawingml/2006/main" noChangeAspect="1"/>
             </wp:cNvGraphicFramePr>
@@ -801,7 +802,7 @@
               <a:graphicData uri="http://schemas.openxmlformats.org/drawingml/2006/picture">
                 <pic:pic xmlns:pic="http://schemas.openxmlformats.org/drawingml/2006/picture">
                   <pic:nvPicPr>
-                    <pic:cNvPr id="0" name="schema_designer.png"/>
+                    <pic:cNvPr id="0" name="db_schema.png"/>
                     <pic:cNvPicPr/>
                   </pic:nvPicPr>
                   <pic:blipFill>
@@ -819,7 +820,7 @@
                   <pic:spPr>
                     <a:xfrm>
                       <a:off x="0" y="0"/>
-                      <a:ext cx="5943600" cy="3718560"/>
+                      <a:ext cx="4410408" cy="3782100"/>
                     </a:xfrm>
                     <a:prstGeom prst="rect">
                       <a:avLst/>
@@ -838,13 +839,6 @@
         <w:ind w:left="1080"/>
         <w:jc w:val="both"/>
       </w:pPr>
-    </w:p>
-    <w:p>
-      <w:pPr>
-        <w:pStyle w:val="ListParagraph"/>
-        <w:ind w:left="1080"/>
-        <w:jc w:val="both"/>
-      </w:pPr>
       <w:r>
         <w:rPr>
           <w:b/>
@@ -856,7 +850,7 @@
         <w:rPr>
           <w:b/>
         </w:rPr>
-        <w:t>Technical soluti</w:t>
+        <w:t>Tech</w:t>
       </w:r>
       <w:bookmarkStart w:id="1" w:name="_GoBack"/>
       <w:bookmarkEnd w:id="1"/>
@@ -864,7 +858,7 @@
         <w:rPr>
           <w:b/>
         </w:rPr>
-        <w:t xml:space="preserve">on: </w:t>
+        <w:t xml:space="preserve">nical solution: </w:t>
       </w:r>
       <w:r>
         <w:t xml:space="preserve">This part will be further completed when we will have the UML class diagram and we have </w:t>
@@ -2333,7 +2327,7 @@
   <a:extraClrSchemeLst/>
   <a:extLst>
     <a:ext uri="{05A4C25C-085E-4340-85A3-A5531E510DB2}">
-      <thm15:themeFamily xmlns="" xmlns:thm15="http://schemas.microsoft.com/office/thememl/2012/main" name="Office Theme" id="{62F939B6-93AF-4DB8-9C6B-D6C7DFDC589F}" vid="{4A3C46E8-61CC-4603-A589-7422A47A8E4A}"/>
+      <thm15:themeFamily xmlns:thm15="http://schemas.microsoft.com/office/thememl/2012/main" xmlns="" name="Office Theme" id="{62F939B6-93AF-4DB8-9C6B-D6C7DFDC589F}" vid="{4A3C46E8-61CC-4603-A589-7422A47A8E4A}"/>
     </a:ext>
   </a:extLst>
 </a:theme>

</xml_diff>